<commit_message>
Added basic outline for week 2 presentation
</commit_message>
<xml_diff>
--- a/AirPol/HK_StagingProjectUserStories.docx
+++ b/AirPol/HK_StagingProjectUserStories.docx
@@ -6,7 +6,7 @@
       <w:pPr>
         <w:pStyle w:val="Normal"/>
         <w:bidi w:val="0"/>
-        <w:jc w:val="start"/>
+        <w:jc w:val="left"/>
         <w:rPr>
           <w:rFonts w:ascii="Times New Roman" w:hAnsi="Times New Roman"/>
         </w:rPr>
@@ -22,22 +22,22 @@
       <w:pPr>
         <w:pStyle w:val="Normal"/>
         <w:bidi w:val="0"/>
-        <w:jc w:val="start"/>
-        <w:rPr>
-          <w:rFonts w:ascii="Times New Roman" w:hAnsi="Times New Roman"/>
-        </w:rPr>
-      </w:pPr>
-      <w:r>
-        <w:rPr>
-          <w:rFonts w:ascii="Times New Roman" w:hAnsi="Times New Roman"/>
-        </w:rPr>
-      </w:r>
-    </w:p>
-    <w:p>
-      <w:pPr>
-        <w:pStyle w:val="Normal"/>
-        <w:bidi w:val="0"/>
-        <w:jc w:val="start"/>
+        <w:jc w:val="left"/>
+        <w:rPr>
+          <w:rFonts w:ascii="Times New Roman" w:hAnsi="Times New Roman"/>
+        </w:rPr>
+      </w:pPr>
+      <w:r>
+        <w:rPr>
+          <w:rFonts w:ascii="Times New Roman" w:hAnsi="Times New Roman"/>
+        </w:rPr>
+      </w:r>
+    </w:p>
+    <w:p>
+      <w:pPr>
+        <w:pStyle w:val="Normal"/>
+        <w:bidi w:val="0"/>
+        <w:jc w:val="left"/>
         <w:rPr>
           <w:rFonts w:ascii="Times New Roman" w:hAnsi="Times New Roman"/>
         </w:rPr>
@@ -53,7 +53,7 @@
       <w:pPr>
         <w:pStyle w:val="Normal"/>
         <w:bidi w:val="0"/>
-        <w:jc w:val="start"/>
+        <w:jc w:val="left"/>
         <w:rPr>
           <w:rFonts w:ascii="Times New Roman" w:hAnsi="Times New Roman"/>
           <w:color w:val="2A6099"/>
@@ -71,7 +71,7 @@
       <w:pPr>
         <w:pStyle w:val="Normal"/>
         <w:bidi w:val="0"/>
-        <w:jc w:val="start"/>
+        <w:jc w:val="left"/>
         <w:rPr>
           <w:color w:val="2A6099"/>
         </w:rPr>
@@ -88,7 +88,7 @@
       <w:pPr>
         <w:pStyle w:val="Normal"/>
         <w:bidi w:val="0"/>
-        <w:jc w:val="start"/>
+        <w:jc w:val="left"/>
         <w:rPr/>
       </w:pPr>
       <w:r>
@@ -103,22 +103,22 @@
       <w:pPr>
         <w:pStyle w:val="Normal"/>
         <w:bidi w:val="0"/>
-        <w:jc w:val="start"/>
-        <w:rPr>
-          <w:rFonts w:ascii="Times New Roman" w:hAnsi="Times New Roman"/>
-        </w:rPr>
-      </w:pPr>
-      <w:r>
-        <w:rPr>
-          <w:rFonts w:ascii="Times New Roman" w:hAnsi="Times New Roman"/>
-        </w:rPr>
-      </w:r>
-    </w:p>
-    <w:p>
-      <w:pPr>
-        <w:pStyle w:val="Normal"/>
-        <w:bidi w:val="0"/>
-        <w:jc w:val="start"/>
+        <w:jc w:val="left"/>
+        <w:rPr>
+          <w:rFonts w:ascii="Times New Roman" w:hAnsi="Times New Roman"/>
+        </w:rPr>
+      </w:pPr>
+      <w:r>
+        <w:rPr>
+          <w:rFonts w:ascii="Times New Roman" w:hAnsi="Times New Roman"/>
+        </w:rPr>
+      </w:r>
+    </w:p>
+    <w:p>
+      <w:pPr>
+        <w:pStyle w:val="Normal"/>
+        <w:bidi w:val="0"/>
+        <w:jc w:val="left"/>
         <w:rPr/>
       </w:pPr>
       <w:r>
@@ -127,74 +127,133 @@
         </w:rPr>
         <w:t xml:space="preserve">Git repository link: </w:t>
       </w:r>
-      <w:hyperlink r:id="rId3">
-        <w:r>
-          <w:rPr>
-            <w:rStyle w:val="InternetLink"/>
-            <w:rFonts w:ascii="Times New Roman" w:hAnsi="Times New Roman"/>
-          </w:rPr>
-          <w:t>https://github.com/Astralknight532/RevatureStagingProjects</w:t>
-        </w:r>
-      </w:hyperlink>
-    </w:p>
-    <w:p>
-      <w:pPr>
-        <w:pStyle w:val="Normal"/>
-        <w:bidi w:val="0"/>
-        <w:jc w:val="start"/>
-        <w:rPr>
-          <w:rFonts w:ascii="Times New Roman" w:hAnsi="Times New Roman"/>
-        </w:rPr>
-      </w:pPr>
-      <w:r>
-        <w:rPr>
-          <w:rFonts w:ascii="Times New Roman" w:hAnsi="Times New Roman"/>
-        </w:rPr>
-      </w:r>
-    </w:p>
-    <w:p>
-      <w:pPr>
-        <w:pStyle w:val="Normal"/>
-        <w:bidi w:val="0"/>
-        <w:jc w:val="start"/>
-        <w:rPr>
-          <w:rFonts w:ascii="Times New Roman" w:hAnsi="Times New Roman"/>
-        </w:rPr>
-      </w:pPr>
-      <w:r>
-        <w:rPr>
-          <w:rFonts w:ascii="Times New Roman" w:hAnsi="Times New Roman"/>
-        </w:rPr>
-      </w:r>
-    </w:p>
-    <w:p>
-      <w:pPr>
-        <w:pStyle w:val="Normal"/>
-        <w:bidi w:val="0"/>
-        <w:jc w:val="start"/>
-        <w:rPr>
-          <w:rFonts w:ascii="Times New Roman" w:hAnsi="Times New Roman"/>
-        </w:rPr>
-      </w:pPr>
-      <w:r>
-        <w:rPr>
-          <w:rFonts w:ascii="Times New Roman" w:hAnsi="Times New Roman"/>
-        </w:rPr>
-      </w:r>
-    </w:p>
-    <w:p>
-      <w:pPr>
-        <w:pStyle w:val="Normal"/>
-        <w:bidi w:val="0"/>
-        <w:jc w:val="start"/>
-        <w:rPr>
-          <w:rFonts w:ascii="Times New Roman" w:hAnsi="Times New Roman"/>
-        </w:rPr>
-      </w:pPr>
-      <w:r>
-        <w:rPr>
-          <w:rFonts w:ascii="Times New Roman" w:hAnsi="Times New Roman"/>
-        </w:rPr>
+      <w:r>
+        <w:rPr>
+          <w:rStyle w:val="InternetLink"/>
+          <w:rFonts w:ascii="Times New Roman" w:hAnsi="Times New Roman"/>
+        </w:rPr>
+        <w:t>https://github.com/Astralknight532/RevatureStagingProjects</w:t>
+      </w:r>
+    </w:p>
+    <w:p>
+      <w:pPr>
+        <w:pStyle w:val="Normal"/>
+        <w:bidi w:val="0"/>
+        <w:jc w:val="left"/>
+        <w:rPr>
+          <w:rFonts w:ascii="Times New Roman" w:hAnsi="Times New Roman"/>
+        </w:rPr>
+      </w:pPr>
+      <w:r>
+        <w:rPr>
+          <w:rFonts w:ascii="Times New Roman" w:hAnsi="Times New Roman"/>
+        </w:rPr>
+      </w:r>
+    </w:p>
+    <w:p>
+      <w:pPr>
+        <w:pStyle w:val="Normal"/>
+        <w:bidi w:val="0"/>
+        <w:jc w:val="left"/>
+        <w:rPr>
+          <w:rFonts w:ascii="Times New Roman" w:hAnsi="Times New Roman"/>
+        </w:rPr>
+      </w:pPr>
+      <w:r>
+        <w:rPr>
+          <w:rFonts w:ascii="Times New Roman" w:hAnsi="Times New Roman"/>
+        </w:rPr>
+        <w:t>Outline for week 2 project presentation:</w:t>
+      </w:r>
+    </w:p>
+    <w:p>
+      <w:pPr>
+        <w:pStyle w:val="Normal"/>
+        <w:bidi w:val="0"/>
+        <w:jc w:val="left"/>
+        <w:rPr>
+          <w:rFonts w:ascii="Times New Roman" w:hAnsi="Times New Roman"/>
+        </w:rPr>
+      </w:pPr>
+      <w:r>
+        <w:rPr>
+          <w:rFonts w:ascii="Times New Roman" w:hAnsi="Times New Roman"/>
+        </w:rPr>
+        <w:t>1: Briefly describe project &amp; give overview</w:t>
+      </w:r>
+    </w:p>
+    <w:p>
+      <w:pPr>
+        <w:pStyle w:val="Normal"/>
+        <w:bidi w:val="0"/>
+        <w:jc w:val="left"/>
+        <w:rPr>
+          <w:rFonts w:ascii="Times New Roman" w:hAnsi="Times New Roman"/>
+        </w:rPr>
+      </w:pPr>
+      <w:r>
+        <w:rPr>
+          <w:rFonts w:ascii="Times New Roman" w:hAnsi="Times New Roman"/>
+        </w:rPr>
+        <w:t>2: Discuss business use cases/user stories</w:t>
+      </w:r>
+    </w:p>
+    <w:p>
+      <w:pPr>
+        <w:pStyle w:val="Normal"/>
+        <w:bidi w:val="0"/>
+        <w:jc w:val="left"/>
+        <w:rPr>
+          <w:rFonts w:ascii="Times New Roman" w:hAnsi="Times New Roman"/>
+        </w:rPr>
+      </w:pPr>
+      <w:r>
+        <w:rPr>
+          <w:rFonts w:ascii="Times New Roman" w:hAnsi="Times New Roman"/>
+        </w:rPr>
+        <w:t>3: Demo the prototype</w:t>
+      </w:r>
+    </w:p>
+    <w:p>
+      <w:pPr>
+        <w:pStyle w:val="Normal"/>
+        <w:bidi w:val="0"/>
+        <w:jc w:val="left"/>
+        <w:rPr>
+          <w:rFonts w:ascii="Times New Roman" w:hAnsi="Times New Roman"/>
+        </w:rPr>
+      </w:pPr>
+      <w:r>
+        <w:rPr>
+          <w:rFonts w:ascii="Times New Roman" w:hAnsi="Times New Roman"/>
+        </w:rPr>
+        <w:t>4: Discuss next steps/current problems to solve</w:t>
+      </w:r>
+    </w:p>
+    <w:p>
+      <w:pPr>
+        <w:pStyle w:val="Normal"/>
+        <w:bidi w:val="0"/>
+        <w:jc w:val="left"/>
+        <w:rPr>
+          <w:rFonts w:ascii="Times New Roman" w:hAnsi="Times New Roman"/>
+        </w:rPr>
+      </w:pPr>
+      <w:r>
+        <w:rPr>
+          <w:rFonts w:ascii="Times New Roman" w:hAnsi="Times New Roman"/>
+        </w:rPr>
+      </w:r>
+    </w:p>
+    <w:p>
+      <w:pPr>
+        <w:pStyle w:val="Normal"/>
+        <w:bidi w:val="0"/>
+        <w:jc w:val="left"/>
+        <w:rPr/>
+      </w:pPr>
+      <w:r>
+        <w:rPr/>
       </w:r>
     </w:p>
     <w:sectPr>
@@ -204,6 +263,7 @@
       <w:pgNumType w:fmt="decimal"/>
       <w:formProt w:val="false"/>
       <w:textDirection w:val="lrTb"/>
+      <w:docGrid w:type="default" w:linePitch="100" w:charSpace="0"/>
     </w:sectPr>
   </w:body>
 </w:document>
@@ -216,15 +276,12 @@
       <w:rPr>
         <w:rFonts w:ascii="Liberation Serif" w:hAnsi="Liberation Serif" w:eastAsia="NSimSun" w:cs="Arial"/>
         <w:kern w:val="2"/>
-        <w:sz w:val="24"/>
         <w:szCs w:val="24"/>
         <w:lang w:val="en-US" w:eastAsia="zh-CN" w:bidi="hi-IN"/>
       </w:rPr>
     </w:rPrDefault>
     <w:pPrDefault>
-      <w:pPr>
-        <w:widowControl/>
-      </w:pPr>
+      <w:pPr/>
     </w:pPrDefault>
   </w:docDefaults>
   <w:style w:type="paragraph" w:styleId="Normal">
@@ -233,6 +290,8 @@
     <w:pPr>
       <w:widowControl/>
       <w:bidi w:val="0"/>
+      <w:spacing w:before="0" w:after="0"/>
+      <w:jc w:val="left"/>
     </w:pPr>
     <w:rPr>
       <w:rFonts w:ascii="Liberation Serif" w:hAnsi="Liberation Serif" w:eastAsia="NSimSun" w:cs="Arial"/>

</xml_diff>